<commit_message>
back end et une partie du frontend
</commit_message>
<xml_diff>
--- a/Instructions.docx
+++ b/Instructions.docx
@@ -722,6 +722,1364 @@
           <w:lang w:val="en-US" w:eastAsia="fr-BE"/>
         </w:rPr>
         <w:t>:</w:t>
+      </w:r>
+    </w:p>
+    <w:p>
+      <w:pPr>
+        <w:spacing w:before="100" w:beforeAutospacing="1" w:after="100" w:afterAutospacing="1" w:line="240" w:lineRule="auto"/>
+        <w:ind w:left="720"/>
+        <w:rPr>
+          <w:rFonts w:ascii="Times New Roman" w:eastAsia="Times New Roman" w:hAnsi="Times New Roman" w:cs="Times New Roman"/>
+          <w:sz w:val="24"/>
+          <w:szCs w:val="24"/>
+          <w:lang w:val="en-US" w:eastAsia="fr-BE"/>
+        </w:rPr>
+      </w:pPr>
+      <w:proofErr w:type="spellStart"/>
+      <w:r>
+        <w:rPr>
+          <w:rFonts w:ascii="Times New Roman" w:eastAsia="Times New Roman" w:hAnsi="Times New Roman" w:cs="Times New Roman"/>
+          <w:sz w:val="24"/>
+          <w:szCs w:val="24"/>
+          <w:lang w:val="en-US" w:eastAsia="fr-BE"/>
+        </w:rPr>
+        <w:t>Ajouter</w:t>
+      </w:r>
+      <w:proofErr w:type="spellEnd"/>
+      <w:r>
+        <w:rPr>
+          <w:rFonts w:ascii="Times New Roman" w:eastAsia="Times New Roman" w:hAnsi="Times New Roman" w:cs="Times New Roman"/>
+          <w:sz w:val="24"/>
+          <w:szCs w:val="24"/>
+          <w:lang w:val="en-US" w:eastAsia="fr-BE"/>
+        </w:rPr>
+        <w:t xml:space="preserve"> : </w:t>
+      </w:r>
+    </w:p>
+    <w:p>
+      <w:pPr>
+        <w:spacing w:after="0" w:line="240" w:lineRule="auto"/>
+        <w:ind w:left="720"/>
+        <w:rPr>
+          <w:rFonts w:ascii="Times New Roman" w:eastAsia="Times New Roman" w:hAnsi="Times New Roman" w:cs="Times New Roman"/>
+          <w:sz w:val="24"/>
+          <w:szCs w:val="24"/>
+          <w:lang w:val="en-US" w:eastAsia="fr-BE"/>
+        </w:rPr>
+      </w:pPr>
+      <w:proofErr w:type="spellStart"/>
+      <w:r>
+        <w:rPr>
+          <w:rFonts w:ascii="Times New Roman" w:eastAsia="Times New Roman" w:hAnsi="Times New Roman" w:cs="Times New Roman"/>
+          <w:sz w:val="24"/>
+          <w:szCs w:val="24"/>
+          <w:lang w:val="en-US" w:eastAsia="fr-BE"/>
+        </w:rPr>
+        <w:t>asgiref</w:t>
+      </w:r>
+      <w:proofErr w:type="spellEnd"/>
+      <w:r>
+        <w:rPr>
+          <w:rFonts w:ascii="Times New Roman" w:eastAsia="Times New Roman" w:hAnsi="Times New Roman" w:cs="Times New Roman"/>
+          <w:sz w:val="24"/>
+          <w:szCs w:val="24"/>
+          <w:lang w:val="en-US" w:eastAsia="fr-BE"/>
+        </w:rPr>
+        <w:t>==3.7.2</w:t>
+      </w:r>
+    </w:p>
+    <w:p>
+      <w:pPr>
+        <w:spacing w:after="0" w:line="240" w:lineRule="auto"/>
+        <w:ind w:left="720"/>
+        <w:rPr>
+          <w:rFonts w:ascii="Times New Roman" w:eastAsia="Times New Roman" w:hAnsi="Times New Roman" w:cs="Times New Roman"/>
+          <w:sz w:val="24"/>
+          <w:szCs w:val="24"/>
+          <w:lang w:val="en-US" w:eastAsia="fr-BE"/>
+        </w:rPr>
+      </w:pPr>
+      <w:r>
+        <w:rPr>
+          <w:rFonts w:ascii="Times New Roman" w:eastAsia="Times New Roman" w:hAnsi="Times New Roman" w:cs="Times New Roman"/>
+          <w:sz w:val="24"/>
+          <w:szCs w:val="24"/>
+          <w:lang w:val="en-US" w:eastAsia="fr-BE"/>
+        </w:rPr>
+        <w:t>boto3==1.20.26</w:t>
+      </w:r>
+    </w:p>
+    <w:p>
+      <w:pPr>
+        <w:spacing w:after="0" w:line="240" w:lineRule="auto"/>
+        <w:ind w:left="720"/>
+        <w:rPr>
+          <w:rFonts w:ascii="Times New Roman" w:eastAsia="Times New Roman" w:hAnsi="Times New Roman" w:cs="Times New Roman"/>
+          <w:sz w:val="24"/>
+          <w:szCs w:val="24"/>
+          <w:lang w:val="en-US" w:eastAsia="fr-BE"/>
+        </w:rPr>
+      </w:pPr>
+      <w:proofErr w:type="spellStart"/>
+      <w:r>
+        <w:rPr>
+          <w:rFonts w:ascii="Times New Roman" w:eastAsia="Times New Roman" w:hAnsi="Times New Roman" w:cs="Times New Roman"/>
+          <w:sz w:val="24"/>
+          <w:szCs w:val="24"/>
+          <w:lang w:val="en-US" w:eastAsia="fr-BE"/>
+        </w:rPr>
+        <w:t>botocore</w:t>
+      </w:r>
+      <w:proofErr w:type="spellEnd"/>
+      <w:r>
+        <w:rPr>
+          <w:rFonts w:ascii="Times New Roman" w:eastAsia="Times New Roman" w:hAnsi="Times New Roman" w:cs="Times New Roman"/>
+          <w:sz w:val="24"/>
+          <w:szCs w:val="24"/>
+          <w:lang w:val="en-US" w:eastAsia="fr-BE"/>
+        </w:rPr>
+        <w:t>==1.23.54</w:t>
+      </w:r>
+    </w:p>
+    <w:p>
+      <w:pPr>
+        <w:spacing w:after="0" w:line="240" w:lineRule="auto"/>
+        <w:ind w:left="720"/>
+        <w:rPr>
+          <w:rFonts w:ascii="Times New Roman" w:eastAsia="Times New Roman" w:hAnsi="Times New Roman" w:cs="Times New Roman"/>
+          <w:sz w:val="24"/>
+          <w:szCs w:val="24"/>
+          <w:lang w:val="en-US" w:eastAsia="fr-BE"/>
+        </w:rPr>
+      </w:pPr>
+      <w:proofErr w:type="spellStart"/>
+      <w:r>
+        <w:rPr>
+          <w:rFonts w:ascii="Times New Roman" w:eastAsia="Times New Roman" w:hAnsi="Times New Roman" w:cs="Times New Roman"/>
+          <w:sz w:val="24"/>
+          <w:szCs w:val="24"/>
+          <w:lang w:val="en-US" w:eastAsia="fr-BE"/>
+        </w:rPr>
+        <w:t>certifi</w:t>
+      </w:r>
+      <w:proofErr w:type="spellEnd"/>
+      <w:r>
+        <w:rPr>
+          <w:rFonts w:ascii="Times New Roman" w:eastAsia="Times New Roman" w:hAnsi="Times New Roman" w:cs="Times New Roman"/>
+          <w:sz w:val="24"/>
+          <w:szCs w:val="24"/>
+          <w:lang w:val="en-US" w:eastAsia="fr-BE"/>
+        </w:rPr>
+        <w:t>==2023.11.17</w:t>
+      </w:r>
+    </w:p>
+    <w:p>
+      <w:pPr>
+        <w:spacing w:after="0" w:line="240" w:lineRule="auto"/>
+        <w:ind w:left="720"/>
+        <w:rPr>
+          <w:rFonts w:ascii="Times New Roman" w:eastAsia="Times New Roman" w:hAnsi="Times New Roman" w:cs="Times New Roman"/>
+          <w:sz w:val="24"/>
+          <w:szCs w:val="24"/>
+          <w:lang w:val="en-US" w:eastAsia="fr-BE"/>
+        </w:rPr>
+      </w:pPr>
+      <w:proofErr w:type="spellStart"/>
+      <w:r>
+        <w:rPr>
+          <w:rFonts w:ascii="Times New Roman" w:eastAsia="Times New Roman" w:hAnsi="Times New Roman" w:cs="Times New Roman"/>
+          <w:sz w:val="24"/>
+          <w:szCs w:val="24"/>
+          <w:lang w:val="en-US" w:eastAsia="fr-BE"/>
+        </w:rPr>
+        <w:t>cffi</w:t>
+      </w:r>
+      <w:proofErr w:type="spellEnd"/>
+      <w:r>
+        <w:rPr>
+          <w:rFonts w:ascii="Times New Roman" w:eastAsia="Times New Roman" w:hAnsi="Times New Roman" w:cs="Times New Roman"/>
+          <w:sz w:val="24"/>
+          <w:szCs w:val="24"/>
+          <w:lang w:val="en-US" w:eastAsia="fr-BE"/>
+        </w:rPr>
+        <w:t>==1.16.0</w:t>
+      </w:r>
+    </w:p>
+    <w:p>
+      <w:pPr>
+        <w:spacing w:after="0" w:line="240" w:lineRule="auto"/>
+        <w:ind w:left="720"/>
+        <w:rPr>
+          <w:rFonts w:ascii="Times New Roman" w:eastAsia="Times New Roman" w:hAnsi="Times New Roman" w:cs="Times New Roman"/>
+          <w:sz w:val="24"/>
+          <w:szCs w:val="24"/>
+          <w:lang w:val="en-US" w:eastAsia="fr-BE"/>
+        </w:rPr>
+      </w:pPr>
+      <w:r>
+        <w:rPr>
+          <w:rFonts w:ascii="Times New Roman" w:eastAsia="Times New Roman" w:hAnsi="Times New Roman" w:cs="Times New Roman"/>
+          <w:sz w:val="24"/>
+          <w:szCs w:val="24"/>
+          <w:lang w:val="en-US" w:eastAsia="fr-BE"/>
+        </w:rPr>
+        <w:t>charset-normalizer==3.3.2</w:t>
+      </w:r>
+    </w:p>
+    <w:p>
+      <w:pPr>
+        <w:spacing w:after="0" w:line="240" w:lineRule="auto"/>
+        <w:ind w:left="720"/>
+        <w:rPr>
+          <w:rFonts w:ascii="Times New Roman" w:eastAsia="Times New Roman" w:hAnsi="Times New Roman" w:cs="Times New Roman"/>
+          <w:sz w:val="24"/>
+          <w:szCs w:val="24"/>
+          <w:lang w:val="en-US" w:eastAsia="fr-BE"/>
+        </w:rPr>
+      </w:pPr>
+      <w:r>
+        <w:rPr>
+          <w:rFonts w:ascii="Times New Roman" w:eastAsia="Times New Roman" w:hAnsi="Times New Roman" w:cs="Times New Roman"/>
+          <w:sz w:val="24"/>
+          <w:szCs w:val="24"/>
+          <w:lang w:val="en-US" w:eastAsia="fr-BE"/>
+        </w:rPr>
+        <w:t>cryptography==41.0.7</w:t>
+      </w:r>
+    </w:p>
+    <w:p>
+      <w:pPr>
+        <w:spacing w:after="0" w:line="240" w:lineRule="auto"/>
+        <w:ind w:left="720"/>
+        <w:rPr>
+          <w:rFonts w:ascii="Times New Roman" w:eastAsia="Times New Roman" w:hAnsi="Times New Roman" w:cs="Times New Roman"/>
+          <w:sz w:val="24"/>
+          <w:szCs w:val="24"/>
+          <w:lang w:val="en-US" w:eastAsia="fr-BE"/>
+        </w:rPr>
+      </w:pPr>
+      <w:proofErr w:type="spellStart"/>
+      <w:r>
+        <w:rPr>
+          <w:rFonts w:ascii="Times New Roman" w:eastAsia="Times New Roman" w:hAnsi="Times New Roman" w:cs="Times New Roman"/>
+          <w:sz w:val="24"/>
+          <w:szCs w:val="24"/>
+          <w:lang w:val="en-US" w:eastAsia="fr-BE"/>
+        </w:rPr>
+        <w:t>dj</w:t>
+      </w:r>
+      <w:proofErr w:type="spellEnd"/>
+      <w:r>
+        <w:rPr>
+          <w:rFonts w:ascii="Times New Roman" w:eastAsia="Times New Roman" w:hAnsi="Times New Roman" w:cs="Times New Roman"/>
+          <w:sz w:val="24"/>
+          <w:szCs w:val="24"/>
+          <w:lang w:val="en-US" w:eastAsia="fr-BE"/>
+        </w:rPr>
+        <w:t>-database-</w:t>
+      </w:r>
+      <w:proofErr w:type="spellStart"/>
+      <w:r>
+        <w:rPr>
+          <w:rFonts w:ascii="Times New Roman" w:eastAsia="Times New Roman" w:hAnsi="Times New Roman" w:cs="Times New Roman"/>
+          <w:sz w:val="24"/>
+          <w:szCs w:val="24"/>
+          <w:lang w:val="en-US" w:eastAsia="fr-BE"/>
+        </w:rPr>
+        <w:t>url</w:t>
+      </w:r>
+      <w:proofErr w:type="spellEnd"/>
+      <w:r>
+        <w:rPr>
+          <w:rFonts w:ascii="Times New Roman" w:eastAsia="Times New Roman" w:hAnsi="Times New Roman" w:cs="Times New Roman"/>
+          <w:sz w:val="24"/>
+          <w:szCs w:val="24"/>
+          <w:lang w:val="en-US" w:eastAsia="fr-BE"/>
+        </w:rPr>
+        <w:t>==2.1.0</w:t>
+      </w:r>
+    </w:p>
+    <w:p>
+      <w:pPr>
+        <w:spacing w:after="0" w:line="240" w:lineRule="auto"/>
+        <w:ind w:left="720"/>
+        <w:rPr>
+          <w:rFonts w:ascii="Times New Roman" w:eastAsia="Times New Roman" w:hAnsi="Times New Roman" w:cs="Times New Roman"/>
+          <w:sz w:val="24"/>
+          <w:szCs w:val="24"/>
+          <w:lang w:val="en-US" w:eastAsia="fr-BE"/>
+        </w:rPr>
+      </w:pPr>
+      <w:r>
+        <w:rPr>
+          <w:rFonts w:ascii="Times New Roman" w:eastAsia="Times New Roman" w:hAnsi="Times New Roman" w:cs="Times New Roman"/>
+          <w:sz w:val="24"/>
+          <w:szCs w:val="24"/>
+          <w:lang w:val="en-US" w:eastAsia="fr-BE"/>
+        </w:rPr>
+        <w:t>Django==4.2.7</w:t>
+      </w:r>
+    </w:p>
+    <w:p>
+      <w:pPr>
+        <w:spacing w:after="0" w:line="240" w:lineRule="auto"/>
+        <w:ind w:left="720"/>
+        <w:rPr>
+          <w:rFonts w:ascii="Times New Roman" w:eastAsia="Times New Roman" w:hAnsi="Times New Roman" w:cs="Times New Roman"/>
+          <w:sz w:val="24"/>
+          <w:szCs w:val="24"/>
+          <w:lang w:val="en-US" w:eastAsia="fr-BE"/>
+        </w:rPr>
+      </w:pPr>
+      <w:proofErr w:type="spellStart"/>
+      <w:r>
+        <w:rPr>
+          <w:rFonts w:ascii="Times New Roman" w:eastAsia="Times New Roman" w:hAnsi="Times New Roman" w:cs="Times New Roman"/>
+          <w:sz w:val="24"/>
+          <w:szCs w:val="24"/>
+          <w:lang w:val="en-US" w:eastAsia="fr-BE"/>
+        </w:rPr>
+        <w:t>django-anymail</w:t>
+      </w:r>
+      <w:proofErr w:type="spellEnd"/>
+      <w:r>
+        <w:rPr>
+          <w:rFonts w:ascii="Times New Roman" w:eastAsia="Times New Roman" w:hAnsi="Times New Roman" w:cs="Times New Roman"/>
+          <w:sz w:val="24"/>
+          <w:szCs w:val="24"/>
+          <w:lang w:val="en-US" w:eastAsia="fr-BE"/>
+        </w:rPr>
+        <w:t>==10.2</w:t>
+      </w:r>
+    </w:p>
+    <w:p>
+      <w:pPr>
+        <w:spacing w:after="0" w:line="240" w:lineRule="auto"/>
+        <w:ind w:left="720"/>
+        <w:rPr>
+          <w:rFonts w:ascii="Times New Roman" w:eastAsia="Times New Roman" w:hAnsi="Times New Roman" w:cs="Times New Roman"/>
+          <w:sz w:val="24"/>
+          <w:szCs w:val="24"/>
+          <w:lang w:val="en-US" w:eastAsia="fr-BE"/>
+        </w:rPr>
+      </w:pPr>
+      <w:proofErr w:type="spellStart"/>
+      <w:r>
+        <w:rPr>
+          <w:rFonts w:ascii="Times New Roman" w:eastAsia="Times New Roman" w:hAnsi="Times New Roman" w:cs="Times New Roman"/>
+          <w:sz w:val="24"/>
+          <w:szCs w:val="24"/>
+          <w:lang w:val="en-US" w:eastAsia="fr-BE"/>
+        </w:rPr>
+        <w:t>django</w:t>
+      </w:r>
+      <w:proofErr w:type="spellEnd"/>
+      <w:r>
+        <w:rPr>
+          <w:rFonts w:ascii="Times New Roman" w:eastAsia="Times New Roman" w:hAnsi="Times New Roman" w:cs="Times New Roman"/>
+          <w:sz w:val="24"/>
+          <w:szCs w:val="24"/>
+          <w:lang w:val="en-US" w:eastAsia="fr-BE"/>
+        </w:rPr>
+        <w:t>-</w:t>
+      </w:r>
+      <w:proofErr w:type="spellStart"/>
+      <w:r>
+        <w:rPr>
+          <w:rFonts w:ascii="Times New Roman" w:eastAsia="Times New Roman" w:hAnsi="Times New Roman" w:cs="Times New Roman"/>
+          <w:sz w:val="24"/>
+          <w:szCs w:val="24"/>
+          <w:lang w:val="en-US" w:eastAsia="fr-BE"/>
+        </w:rPr>
+        <w:t>cors</w:t>
+      </w:r>
+      <w:proofErr w:type="spellEnd"/>
+      <w:r>
+        <w:rPr>
+          <w:rFonts w:ascii="Times New Roman" w:eastAsia="Times New Roman" w:hAnsi="Times New Roman" w:cs="Times New Roman"/>
+          <w:sz w:val="24"/>
+          <w:szCs w:val="24"/>
+          <w:lang w:val="en-US" w:eastAsia="fr-BE"/>
+        </w:rPr>
+        <w:t>-headers==3.14.0</w:t>
+      </w:r>
+    </w:p>
+    <w:p>
+      <w:pPr>
+        <w:spacing w:after="0" w:line="240" w:lineRule="auto"/>
+        <w:ind w:left="720"/>
+        <w:rPr>
+          <w:rFonts w:ascii="Times New Roman" w:eastAsia="Times New Roman" w:hAnsi="Times New Roman" w:cs="Times New Roman"/>
+          <w:sz w:val="24"/>
+          <w:szCs w:val="24"/>
+          <w:lang w:val="en-US" w:eastAsia="fr-BE"/>
+        </w:rPr>
+      </w:pPr>
+      <w:proofErr w:type="spellStart"/>
+      <w:r>
+        <w:rPr>
+          <w:rFonts w:ascii="Times New Roman" w:eastAsia="Times New Roman" w:hAnsi="Times New Roman" w:cs="Times New Roman"/>
+          <w:sz w:val="24"/>
+          <w:szCs w:val="24"/>
+          <w:lang w:val="en-US" w:eastAsia="fr-BE"/>
+        </w:rPr>
+        <w:t>django-jazzmin</w:t>
+      </w:r>
+      <w:proofErr w:type="spellEnd"/>
+      <w:r>
+        <w:rPr>
+          <w:rFonts w:ascii="Times New Roman" w:eastAsia="Times New Roman" w:hAnsi="Times New Roman" w:cs="Times New Roman"/>
+          <w:sz w:val="24"/>
+          <w:szCs w:val="24"/>
+          <w:lang w:val="en-US" w:eastAsia="fr-BE"/>
+        </w:rPr>
+        <w:t>==2.6.0</w:t>
+      </w:r>
+    </w:p>
+    <w:p>
+      <w:pPr>
+        <w:spacing w:after="0" w:line="240" w:lineRule="auto"/>
+        <w:ind w:left="720"/>
+        <w:rPr>
+          <w:rFonts w:ascii="Times New Roman" w:eastAsia="Times New Roman" w:hAnsi="Times New Roman" w:cs="Times New Roman"/>
+          <w:sz w:val="24"/>
+          <w:szCs w:val="24"/>
+          <w:lang w:val="en-US" w:eastAsia="fr-BE"/>
+        </w:rPr>
+      </w:pPr>
+      <w:proofErr w:type="spellStart"/>
+      <w:r>
+        <w:rPr>
+          <w:rFonts w:ascii="Times New Roman" w:eastAsia="Times New Roman" w:hAnsi="Times New Roman" w:cs="Times New Roman"/>
+          <w:sz w:val="24"/>
+          <w:szCs w:val="24"/>
+          <w:lang w:val="en-US" w:eastAsia="fr-BE"/>
+        </w:rPr>
+        <w:t>django</w:t>
+      </w:r>
+      <w:proofErr w:type="spellEnd"/>
+      <w:r>
+        <w:rPr>
+          <w:rFonts w:ascii="Times New Roman" w:eastAsia="Times New Roman" w:hAnsi="Times New Roman" w:cs="Times New Roman"/>
+          <w:sz w:val="24"/>
+          <w:szCs w:val="24"/>
+          <w:lang w:val="en-US" w:eastAsia="fr-BE"/>
+        </w:rPr>
+        <w:t>-storages==1.12.3</w:t>
+      </w:r>
+    </w:p>
+    <w:p>
+      <w:pPr>
+        <w:spacing w:after="0" w:line="240" w:lineRule="auto"/>
+        <w:ind w:left="720"/>
+        <w:rPr>
+          <w:rFonts w:ascii="Times New Roman" w:eastAsia="Times New Roman" w:hAnsi="Times New Roman" w:cs="Times New Roman"/>
+          <w:sz w:val="24"/>
+          <w:szCs w:val="24"/>
+          <w:lang w:val="en-US" w:eastAsia="fr-BE"/>
+        </w:rPr>
+      </w:pPr>
+      <w:r>
+        <w:rPr>
+          <w:rFonts w:ascii="Times New Roman" w:eastAsia="Times New Roman" w:hAnsi="Times New Roman" w:cs="Times New Roman"/>
+          <w:sz w:val="24"/>
+          <w:szCs w:val="24"/>
+          <w:lang w:val="en-US" w:eastAsia="fr-BE"/>
+        </w:rPr>
+        <w:t>django-ckeditor-5</w:t>
+      </w:r>
+    </w:p>
+    <w:p>
+      <w:pPr>
+        <w:spacing w:after="0" w:line="240" w:lineRule="auto"/>
+        <w:ind w:left="720"/>
+        <w:rPr>
+          <w:rFonts w:ascii="Times New Roman" w:eastAsia="Times New Roman" w:hAnsi="Times New Roman" w:cs="Times New Roman"/>
+          <w:sz w:val="24"/>
+          <w:szCs w:val="24"/>
+          <w:lang w:val="en-US" w:eastAsia="fr-BE"/>
+        </w:rPr>
+      </w:pPr>
+      <w:proofErr w:type="spellStart"/>
+      <w:r>
+        <w:rPr>
+          <w:rFonts w:ascii="Times New Roman" w:eastAsia="Times New Roman" w:hAnsi="Times New Roman" w:cs="Times New Roman"/>
+          <w:sz w:val="24"/>
+          <w:szCs w:val="24"/>
+          <w:lang w:val="en-US" w:eastAsia="fr-BE"/>
+        </w:rPr>
+        <w:t>djangorestframework</w:t>
+      </w:r>
+      <w:proofErr w:type="spellEnd"/>
+      <w:r>
+        <w:rPr>
+          <w:rFonts w:ascii="Times New Roman" w:eastAsia="Times New Roman" w:hAnsi="Times New Roman" w:cs="Times New Roman"/>
+          <w:sz w:val="24"/>
+          <w:szCs w:val="24"/>
+          <w:lang w:val="en-US" w:eastAsia="fr-BE"/>
+        </w:rPr>
+        <w:t>==3.14.0</w:t>
+      </w:r>
+    </w:p>
+    <w:p>
+      <w:pPr>
+        <w:spacing w:after="0" w:line="240" w:lineRule="auto"/>
+        <w:ind w:left="720"/>
+        <w:rPr>
+          <w:rFonts w:ascii="Times New Roman" w:eastAsia="Times New Roman" w:hAnsi="Times New Roman" w:cs="Times New Roman"/>
+          <w:sz w:val="24"/>
+          <w:szCs w:val="24"/>
+          <w:lang w:val="en-US" w:eastAsia="fr-BE"/>
+        </w:rPr>
+      </w:pPr>
+      <w:proofErr w:type="spellStart"/>
+      <w:r>
+        <w:rPr>
+          <w:rFonts w:ascii="Times New Roman" w:eastAsia="Times New Roman" w:hAnsi="Times New Roman" w:cs="Times New Roman"/>
+          <w:sz w:val="24"/>
+          <w:szCs w:val="24"/>
+          <w:lang w:val="en-US" w:eastAsia="fr-BE"/>
+        </w:rPr>
+        <w:t>djangorestframework-simplejwt</w:t>
+      </w:r>
+      <w:proofErr w:type="spellEnd"/>
+      <w:r>
+        <w:rPr>
+          <w:rFonts w:ascii="Times New Roman" w:eastAsia="Times New Roman" w:hAnsi="Times New Roman" w:cs="Times New Roman"/>
+          <w:sz w:val="24"/>
+          <w:szCs w:val="24"/>
+          <w:lang w:val="en-US" w:eastAsia="fr-BE"/>
+        </w:rPr>
+        <w:t>==5.2.2</w:t>
+      </w:r>
+    </w:p>
+    <w:p>
+      <w:pPr>
+        <w:spacing w:after="0" w:line="240" w:lineRule="auto"/>
+        <w:ind w:left="720"/>
+        <w:rPr>
+          <w:rFonts w:ascii="Times New Roman" w:eastAsia="Times New Roman" w:hAnsi="Times New Roman" w:cs="Times New Roman"/>
+          <w:sz w:val="24"/>
+          <w:szCs w:val="24"/>
+          <w:lang w:val="en-US" w:eastAsia="fr-BE"/>
+        </w:rPr>
+      </w:pPr>
+      <w:proofErr w:type="spellStart"/>
+      <w:r>
+        <w:rPr>
+          <w:rFonts w:ascii="Times New Roman" w:eastAsia="Times New Roman" w:hAnsi="Times New Roman" w:cs="Times New Roman"/>
+          <w:sz w:val="24"/>
+          <w:szCs w:val="24"/>
+          <w:lang w:val="en-US" w:eastAsia="fr-BE"/>
+        </w:rPr>
+        <w:t>drf-yasg</w:t>
+      </w:r>
+      <w:proofErr w:type="spellEnd"/>
+      <w:r>
+        <w:rPr>
+          <w:rFonts w:ascii="Times New Roman" w:eastAsia="Times New Roman" w:hAnsi="Times New Roman" w:cs="Times New Roman"/>
+          <w:sz w:val="24"/>
+          <w:szCs w:val="24"/>
+          <w:lang w:val="en-US" w:eastAsia="fr-BE"/>
+        </w:rPr>
+        <w:t>==1.21.7</w:t>
+      </w:r>
+    </w:p>
+    <w:p>
+      <w:pPr>
+        <w:spacing w:after="0" w:line="240" w:lineRule="auto"/>
+        <w:ind w:left="720"/>
+        <w:rPr>
+          <w:rFonts w:ascii="Times New Roman" w:eastAsia="Times New Roman" w:hAnsi="Times New Roman" w:cs="Times New Roman"/>
+          <w:sz w:val="24"/>
+          <w:szCs w:val="24"/>
+          <w:lang w:val="en-US" w:eastAsia="fr-BE"/>
+        </w:rPr>
+      </w:pPr>
+      <w:r>
+        <w:rPr>
+          <w:rFonts w:ascii="Times New Roman" w:eastAsia="Times New Roman" w:hAnsi="Times New Roman" w:cs="Times New Roman"/>
+          <w:sz w:val="24"/>
+          <w:szCs w:val="24"/>
+          <w:lang w:val="en-US" w:eastAsia="fr-BE"/>
+        </w:rPr>
+        <w:t>environs==10.0.0</w:t>
+      </w:r>
+    </w:p>
+    <w:p>
+      <w:pPr>
+        <w:spacing w:after="0" w:line="240" w:lineRule="auto"/>
+        <w:ind w:left="720"/>
+        <w:rPr>
+          <w:rFonts w:ascii="Times New Roman" w:eastAsia="Times New Roman" w:hAnsi="Times New Roman" w:cs="Times New Roman"/>
+          <w:sz w:val="24"/>
+          <w:szCs w:val="24"/>
+          <w:lang w:val="en-US" w:eastAsia="fr-BE"/>
+        </w:rPr>
+      </w:pPr>
+      <w:proofErr w:type="spellStart"/>
+      <w:r>
+        <w:rPr>
+          <w:rFonts w:ascii="Times New Roman" w:eastAsia="Times New Roman" w:hAnsi="Times New Roman" w:cs="Times New Roman"/>
+          <w:sz w:val="24"/>
+          <w:szCs w:val="24"/>
+          <w:lang w:val="en-US" w:eastAsia="fr-BE"/>
+        </w:rPr>
+        <w:t>gunicorn</w:t>
+      </w:r>
+      <w:proofErr w:type="spellEnd"/>
+      <w:r>
+        <w:rPr>
+          <w:rFonts w:ascii="Times New Roman" w:eastAsia="Times New Roman" w:hAnsi="Times New Roman" w:cs="Times New Roman"/>
+          <w:sz w:val="24"/>
+          <w:szCs w:val="24"/>
+          <w:lang w:val="en-US" w:eastAsia="fr-BE"/>
+        </w:rPr>
+        <w:t>==21.2.0</w:t>
+      </w:r>
+    </w:p>
+    <w:p>
+      <w:pPr>
+        <w:spacing w:after="0" w:line="240" w:lineRule="auto"/>
+        <w:ind w:left="720"/>
+        <w:rPr>
+          <w:rFonts w:ascii="Times New Roman" w:eastAsia="Times New Roman" w:hAnsi="Times New Roman" w:cs="Times New Roman"/>
+          <w:sz w:val="24"/>
+          <w:szCs w:val="24"/>
+          <w:lang w:val="en-US" w:eastAsia="fr-BE"/>
+        </w:rPr>
+      </w:pPr>
+      <w:proofErr w:type="spellStart"/>
+      <w:r>
+        <w:rPr>
+          <w:rFonts w:ascii="Times New Roman" w:eastAsia="Times New Roman" w:hAnsi="Times New Roman" w:cs="Times New Roman"/>
+          <w:sz w:val="24"/>
+          <w:szCs w:val="24"/>
+          <w:lang w:val="en-US" w:eastAsia="fr-BE"/>
+        </w:rPr>
+        <w:t>idna</w:t>
+      </w:r>
+      <w:proofErr w:type="spellEnd"/>
+      <w:r>
+        <w:rPr>
+          <w:rFonts w:ascii="Times New Roman" w:eastAsia="Times New Roman" w:hAnsi="Times New Roman" w:cs="Times New Roman"/>
+          <w:sz w:val="24"/>
+          <w:szCs w:val="24"/>
+          <w:lang w:val="en-US" w:eastAsia="fr-BE"/>
+        </w:rPr>
+        <w:t>==3.6</w:t>
+      </w:r>
+    </w:p>
+    <w:p>
+      <w:pPr>
+        <w:spacing w:after="0" w:line="240" w:lineRule="auto"/>
+        <w:ind w:left="720"/>
+        <w:rPr>
+          <w:rFonts w:ascii="Times New Roman" w:eastAsia="Times New Roman" w:hAnsi="Times New Roman" w:cs="Times New Roman"/>
+          <w:sz w:val="24"/>
+          <w:szCs w:val="24"/>
+          <w:lang w:val="en-US" w:eastAsia="fr-BE"/>
+        </w:rPr>
+      </w:pPr>
+      <w:r>
+        <w:rPr>
+          <w:rFonts w:ascii="Times New Roman" w:eastAsia="Times New Roman" w:hAnsi="Times New Roman" w:cs="Times New Roman"/>
+          <w:sz w:val="24"/>
+          <w:szCs w:val="24"/>
+          <w:lang w:val="en-US" w:eastAsia="fr-BE"/>
+        </w:rPr>
+        <w:t>inflection==0.5.1</w:t>
+      </w:r>
+    </w:p>
+    <w:p>
+      <w:pPr>
+        <w:spacing w:after="0" w:line="240" w:lineRule="auto"/>
+        <w:ind w:left="720"/>
+        <w:rPr>
+          <w:rFonts w:ascii="Times New Roman" w:eastAsia="Times New Roman" w:hAnsi="Times New Roman" w:cs="Times New Roman"/>
+          <w:sz w:val="24"/>
+          <w:szCs w:val="24"/>
+          <w:lang w:val="en-US" w:eastAsia="fr-BE"/>
+        </w:rPr>
+      </w:pPr>
+      <w:proofErr w:type="spellStart"/>
+      <w:r>
+        <w:rPr>
+          <w:rFonts w:ascii="Times New Roman" w:eastAsia="Times New Roman" w:hAnsi="Times New Roman" w:cs="Times New Roman"/>
+          <w:sz w:val="24"/>
+          <w:szCs w:val="24"/>
+          <w:lang w:val="en-US" w:eastAsia="fr-BE"/>
+        </w:rPr>
+        <w:lastRenderedPageBreak/>
+        <w:t>jmespath</w:t>
+      </w:r>
+      <w:proofErr w:type="spellEnd"/>
+      <w:r>
+        <w:rPr>
+          <w:rFonts w:ascii="Times New Roman" w:eastAsia="Times New Roman" w:hAnsi="Times New Roman" w:cs="Times New Roman"/>
+          <w:sz w:val="24"/>
+          <w:szCs w:val="24"/>
+          <w:lang w:val="en-US" w:eastAsia="fr-BE"/>
+        </w:rPr>
+        <w:t>==0.10.0</w:t>
+      </w:r>
+    </w:p>
+    <w:p>
+      <w:pPr>
+        <w:spacing w:after="0" w:line="240" w:lineRule="auto"/>
+        <w:ind w:left="720"/>
+        <w:rPr>
+          <w:rFonts w:ascii="Times New Roman" w:eastAsia="Times New Roman" w:hAnsi="Times New Roman" w:cs="Times New Roman"/>
+          <w:sz w:val="24"/>
+          <w:szCs w:val="24"/>
+          <w:lang w:val="en-US" w:eastAsia="fr-BE"/>
+        </w:rPr>
+      </w:pPr>
+      <w:r>
+        <w:rPr>
+          <w:rFonts w:ascii="Times New Roman" w:eastAsia="Times New Roman" w:hAnsi="Times New Roman" w:cs="Times New Roman"/>
+          <w:sz w:val="24"/>
+          <w:szCs w:val="24"/>
+          <w:lang w:val="en-US" w:eastAsia="fr-BE"/>
+        </w:rPr>
+        <w:t>marshmallow==3.20.1</w:t>
+      </w:r>
+    </w:p>
+    <w:p>
+      <w:pPr>
+        <w:spacing w:after="0" w:line="240" w:lineRule="auto"/>
+        <w:ind w:left="720"/>
+        <w:rPr>
+          <w:rFonts w:ascii="Times New Roman" w:eastAsia="Times New Roman" w:hAnsi="Times New Roman" w:cs="Times New Roman"/>
+          <w:sz w:val="24"/>
+          <w:szCs w:val="24"/>
+          <w:lang w:val="en-US" w:eastAsia="fr-BE"/>
+        </w:rPr>
+      </w:pPr>
+      <w:r>
+        <w:rPr>
+          <w:rFonts w:ascii="Times New Roman" w:eastAsia="Times New Roman" w:hAnsi="Times New Roman" w:cs="Times New Roman"/>
+          <w:sz w:val="24"/>
+          <w:szCs w:val="24"/>
+          <w:lang w:val="en-US" w:eastAsia="fr-BE"/>
+        </w:rPr>
+        <w:t>packaging==23.2</w:t>
+      </w:r>
+    </w:p>
+    <w:p>
+      <w:pPr>
+        <w:spacing w:after="0" w:line="240" w:lineRule="auto"/>
+        <w:ind w:left="720"/>
+        <w:rPr>
+          <w:rFonts w:ascii="Times New Roman" w:eastAsia="Times New Roman" w:hAnsi="Times New Roman" w:cs="Times New Roman"/>
+          <w:sz w:val="24"/>
+          <w:szCs w:val="24"/>
+          <w:lang w:val="en-US" w:eastAsia="fr-BE"/>
+        </w:rPr>
+      </w:pPr>
+      <w:r>
+        <w:rPr>
+          <w:rFonts w:ascii="Times New Roman" w:eastAsia="Times New Roman" w:hAnsi="Times New Roman" w:cs="Times New Roman"/>
+          <w:sz w:val="24"/>
+          <w:szCs w:val="24"/>
+          <w:lang w:val="en-US" w:eastAsia="fr-BE"/>
+        </w:rPr>
+        <w:t>psycopg2==2.9.9</w:t>
+      </w:r>
+    </w:p>
+    <w:p>
+      <w:pPr>
+        <w:spacing w:after="0" w:line="240" w:lineRule="auto"/>
+        <w:ind w:left="720"/>
+        <w:rPr>
+          <w:rFonts w:ascii="Times New Roman" w:eastAsia="Times New Roman" w:hAnsi="Times New Roman" w:cs="Times New Roman"/>
+          <w:sz w:val="24"/>
+          <w:szCs w:val="24"/>
+          <w:lang w:val="en-US" w:eastAsia="fr-BE"/>
+        </w:rPr>
+      </w:pPr>
+      <w:proofErr w:type="spellStart"/>
+      <w:r>
+        <w:rPr>
+          <w:rFonts w:ascii="Times New Roman" w:eastAsia="Times New Roman" w:hAnsi="Times New Roman" w:cs="Times New Roman"/>
+          <w:sz w:val="24"/>
+          <w:szCs w:val="24"/>
+          <w:lang w:val="en-US" w:eastAsia="fr-BE"/>
+        </w:rPr>
+        <w:t>pycparser</w:t>
+      </w:r>
+      <w:proofErr w:type="spellEnd"/>
+      <w:r>
+        <w:rPr>
+          <w:rFonts w:ascii="Times New Roman" w:eastAsia="Times New Roman" w:hAnsi="Times New Roman" w:cs="Times New Roman"/>
+          <w:sz w:val="24"/>
+          <w:szCs w:val="24"/>
+          <w:lang w:val="en-US" w:eastAsia="fr-BE"/>
+        </w:rPr>
+        <w:t>==2.21</w:t>
+      </w:r>
+    </w:p>
+    <w:p>
+      <w:pPr>
+        <w:spacing w:after="0" w:line="240" w:lineRule="auto"/>
+        <w:ind w:left="720"/>
+        <w:rPr>
+          <w:rFonts w:ascii="Times New Roman" w:eastAsia="Times New Roman" w:hAnsi="Times New Roman" w:cs="Times New Roman"/>
+          <w:sz w:val="24"/>
+          <w:szCs w:val="24"/>
+          <w:lang w:val="en-US" w:eastAsia="fr-BE"/>
+        </w:rPr>
+      </w:pPr>
+      <w:proofErr w:type="spellStart"/>
+      <w:r>
+        <w:rPr>
+          <w:rFonts w:ascii="Times New Roman" w:eastAsia="Times New Roman" w:hAnsi="Times New Roman" w:cs="Times New Roman"/>
+          <w:sz w:val="24"/>
+          <w:szCs w:val="24"/>
+          <w:lang w:val="en-US" w:eastAsia="fr-BE"/>
+        </w:rPr>
+        <w:t>PyJWT</w:t>
+      </w:r>
+      <w:proofErr w:type="spellEnd"/>
+      <w:r>
+        <w:rPr>
+          <w:rFonts w:ascii="Times New Roman" w:eastAsia="Times New Roman" w:hAnsi="Times New Roman" w:cs="Times New Roman"/>
+          <w:sz w:val="24"/>
+          <w:szCs w:val="24"/>
+          <w:lang w:val="en-US" w:eastAsia="fr-BE"/>
+        </w:rPr>
+        <w:t>==2.6.0</w:t>
+      </w:r>
+    </w:p>
+    <w:p>
+      <w:pPr>
+        <w:spacing w:after="0" w:line="240" w:lineRule="auto"/>
+        <w:ind w:left="720"/>
+        <w:rPr>
+          <w:rFonts w:ascii="Times New Roman" w:eastAsia="Times New Roman" w:hAnsi="Times New Roman" w:cs="Times New Roman"/>
+          <w:sz w:val="24"/>
+          <w:szCs w:val="24"/>
+          <w:lang w:val="en-US" w:eastAsia="fr-BE"/>
+        </w:rPr>
+      </w:pPr>
+      <w:r>
+        <w:rPr>
+          <w:rFonts w:ascii="Times New Roman" w:eastAsia="Times New Roman" w:hAnsi="Times New Roman" w:cs="Times New Roman"/>
+          <w:sz w:val="24"/>
+          <w:szCs w:val="24"/>
+          <w:lang w:val="en-US" w:eastAsia="fr-BE"/>
+        </w:rPr>
+        <w:t>python-</w:t>
+      </w:r>
+      <w:proofErr w:type="spellStart"/>
+      <w:r>
+        <w:rPr>
+          <w:rFonts w:ascii="Times New Roman" w:eastAsia="Times New Roman" w:hAnsi="Times New Roman" w:cs="Times New Roman"/>
+          <w:sz w:val="24"/>
+          <w:szCs w:val="24"/>
+          <w:lang w:val="en-US" w:eastAsia="fr-BE"/>
+        </w:rPr>
+        <w:t>dateutil</w:t>
+      </w:r>
+      <w:proofErr w:type="spellEnd"/>
+      <w:r>
+        <w:rPr>
+          <w:rFonts w:ascii="Times New Roman" w:eastAsia="Times New Roman" w:hAnsi="Times New Roman" w:cs="Times New Roman"/>
+          <w:sz w:val="24"/>
+          <w:szCs w:val="24"/>
+          <w:lang w:val="en-US" w:eastAsia="fr-BE"/>
+        </w:rPr>
+        <w:t>==2.8.2</w:t>
+      </w:r>
+    </w:p>
+    <w:p>
+      <w:pPr>
+        <w:spacing w:after="0" w:line="240" w:lineRule="auto"/>
+        <w:ind w:left="720"/>
+        <w:rPr>
+          <w:rFonts w:ascii="Times New Roman" w:eastAsia="Times New Roman" w:hAnsi="Times New Roman" w:cs="Times New Roman"/>
+          <w:sz w:val="24"/>
+          <w:szCs w:val="24"/>
+          <w:lang w:val="en-US" w:eastAsia="fr-BE"/>
+        </w:rPr>
+      </w:pPr>
+      <w:r>
+        <w:rPr>
+          <w:rFonts w:ascii="Times New Roman" w:eastAsia="Times New Roman" w:hAnsi="Times New Roman" w:cs="Times New Roman"/>
+          <w:sz w:val="24"/>
+          <w:szCs w:val="24"/>
+          <w:lang w:val="en-US" w:eastAsia="fr-BE"/>
+        </w:rPr>
+        <w:t>python-</w:t>
+      </w:r>
+      <w:proofErr w:type="spellStart"/>
+      <w:r>
+        <w:rPr>
+          <w:rFonts w:ascii="Times New Roman" w:eastAsia="Times New Roman" w:hAnsi="Times New Roman" w:cs="Times New Roman"/>
+          <w:sz w:val="24"/>
+          <w:szCs w:val="24"/>
+          <w:lang w:val="en-US" w:eastAsia="fr-BE"/>
+        </w:rPr>
+        <w:t>dotenv</w:t>
+      </w:r>
+      <w:proofErr w:type="spellEnd"/>
+      <w:r>
+        <w:rPr>
+          <w:rFonts w:ascii="Times New Roman" w:eastAsia="Times New Roman" w:hAnsi="Times New Roman" w:cs="Times New Roman"/>
+          <w:sz w:val="24"/>
+          <w:szCs w:val="24"/>
+          <w:lang w:val="en-US" w:eastAsia="fr-BE"/>
+        </w:rPr>
+        <w:t>==1.0.0</w:t>
+      </w:r>
+    </w:p>
+    <w:p>
+      <w:pPr>
+        <w:spacing w:after="0" w:line="240" w:lineRule="auto"/>
+        <w:ind w:left="720"/>
+        <w:rPr>
+          <w:rFonts w:ascii="Times New Roman" w:eastAsia="Times New Roman" w:hAnsi="Times New Roman" w:cs="Times New Roman"/>
+          <w:sz w:val="24"/>
+          <w:szCs w:val="24"/>
+          <w:lang w:val="en-US" w:eastAsia="fr-BE"/>
+        </w:rPr>
+      </w:pPr>
+      <w:proofErr w:type="spellStart"/>
+      <w:r>
+        <w:rPr>
+          <w:rFonts w:ascii="Times New Roman" w:eastAsia="Times New Roman" w:hAnsi="Times New Roman" w:cs="Times New Roman"/>
+          <w:sz w:val="24"/>
+          <w:szCs w:val="24"/>
+          <w:lang w:val="en-US" w:eastAsia="fr-BE"/>
+        </w:rPr>
+        <w:t>pytz</w:t>
+      </w:r>
+      <w:proofErr w:type="spellEnd"/>
+      <w:r>
+        <w:rPr>
+          <w:rFonts w:ascii="Times New Roman" w:eastAsia="Times New Roman" w:hAnsi="Times New Roman" w:cs="Times New Roman"/>
+          <w:sz w:val="24"/>
+          <w:szCs w:val="24"/>
+          <w:lang w:val="en-US" w:eastAsia="fr-BE"/>
+        </w:rPr>
+        <w:t>==2023.3.post1</w:t>
+      </w:r>
+    </w:p>
+    <w:p>
+      <w:pPr>
+        <w:spacing w:after="0" w:line="240" w:lineRule="auto"/>
+        <w:ind w:left="720"/>
+        <w:rPr>
+          <w:rFonts w:ascii="Times New Roman" w:eastAsia="Times New Roman" w:hAnsi="Times New Roman" w:cs="Times New Roman"/>
+          <w:sz w:val="24"/>
+          <w:szCs w:val="24"/>
+          <w:lang w:val="en-US" w:eastAsia="fr-BE"/>
+        </w:rPr>
+      </w:pPr>
+      <w:proofErr w:type="spellStart"/>
+      <w:r>
+        <w:rPr>
+          <w:rFonts w:ascii="Times New Roman" w:eastAsia="Times New Roman" w:hAnsi="Times New Roman" w:cs="Times New Roman"/>
+          <w:sz w:val="24"/>
+          <w:szCs w:val="24"/>
+          <w:lang w:val="en-US" w:eastAsia="fr-BE"/>
+        </w:rPr>
+        <w:t>PyYAML</w:t>
+      </w:r>
+      <w:proofErr w:type="spellEnd"/>
+      <w:r>
+        <w:rPr>
+          <w:rFonts w:ascii="Times New Roman" w:eastAsia="Times New Roman" w:hAnsi="Times New Roman" w:cs="Times New Roman"/>
+          <w:sz w:val="24"/>
+          <w:szCs w:val="24"/>
+          <w:lang w:val="en-US" w:eastAsia="fr-BE"/>
+        </w:rPr>
+        <w:t>==6.0.1</w:t>
+      </w:r>
+    </w:p>
+    <w:p>
+      <w:pPr>
+        <w:spacing w:after="0" w:line="240" w:lineRule="auto"/>
+        <w:ind w:left="720"/>
+        <w:rPr>
+          <w:rFonts w:ascii="Times New Roman" w:eastAsia="Times New Roman" w:hAnsi="Times New Roman" w:cs="Times New Roman"/>
+          <w:sz w:val="24"/>
+          <w:szCs w:val="24"/>
+          <w:lang w:val="en-US" w:eastAsia="fr-BE"/>
+        </w:rPr>
+      </w:pPr>
+      <w:r>
+        <w:rPr>
+          <w:rFonts w:ascii="Times New Roman" w:eastAsia="Times New Roman" w:hAnsi="Times New Roman" w:cs="Times New Roman"/>
+          <w:sz w:val="24"/>
+          <w:szCs w:val="24"/>
+          <w:lang w:val="en-US" w:eastAsia="fr-BE"/>
+        </w:rPr>
+        <w:t>requests==2.31.0</w:t>
+      </w:r>
+    </w:p>
+    <w:p>
+      <w:pPr>
+        <w:spacing w:after="0" w:line="240" w:lineRule="auto"/>
+        <w:ind w:left="720"/>
+        <w:rPr>
+          <w:rFonts w:ascii="Times New Roman" w:eastAsia="Times New Roman" w:hAnsi="Times New Roman" w:cs="Times New Roman"/>
+          <w:sz w:val="24"/>
+          <w:szCs w:val="24"/>
+          <w:lang w:val="en-US" w:eastAsia="fr-BE"/>
+        </w:rPr>
+      </w:pPr>
+      <w:r>
+        <w:rPr>
+          <w:rFonts w:ascii="Times New Roman" w:eastAsia="Times New Roman" w:hAnsi="Times New Roman" w:cs="Times New Roman"/>
+          <w:sz w:val="24"/>
+          <w:szCs w:val="24"/>
+          <w:lang w:val="en-US" w:eastAsia="fr-BE"/>
+        </w:rPr>
+        <w:t>s3transfer==0.5.2</w:t>
+      </w:r>
+    </w:p>
+    <w:p>
+      <w:pPr>
+        <w:spacing w:after="0" w:line="240" w:lineRule="auto"/>
+        <w:ind w:left="720"/>
+        <w:rPr>
+          <w:rFonts w:ascii="Times New Roman" w:eastAsia="Times New Roman" w:hAnsi="Times New Roman" w:cs="Times New Roman"/>
+          <w:sz w:val="24"/>
+          <w:szCs w:val="24"/>
+          <w:lang w:val="en-US" w:eastAsia="fr-BE"/>
+        </w:rPr>
+      </w:pPr>
+      <w:proofErr w:type="spellStart"/>
+      <w:r>
+        <w:rPr>
+          <w:rFonts w:ascii="Times New Roman" w:eastAsia="Times New Roman" w:hAnsi="Times New Roman" w:cs="Times New Roman"/>
+          <w:sz w:val="24"/>
+          <w:szCs w:val="24"/>
+          <w:lang w:val="en-US" w:eastAsia="fr-BE"/>
+        </w:rPr>
+        <w:t>shortuuid</w:t>
+      </w:r>
+      <w:proofErr w:type="spellEnd"/>
+      <w:r>
+        <w:rPr>
+          <w:rFonts w:ascii="Times New Roman" w:eastAsia="Times New Roman" w:hAnsi="Times New Roman" w:cs="Times New Roman"/>
+          <w:sz w:val="24"/>
+          <w:szCs w:val="24"/>
+          <w:lang w:val="en-US" w:eastAsia="fr-BE"/>
+        </w:rPr>
+        <w:t>==1.0.11</w:t>
+      </w:r>
+    </w:p>
+    <w:p>
+      <w:pPr>
+        <w:spacing w:after="0" w:line="240" w:lineRule="auto"/>
+        <w:ind w:left="720"/>
+        <w:rPr>
+          <w:rFonts w:ascii="Times New Roman" w:eastAsia="Times New Roman" w:hAnsi="Times New Roman" w:cs="Times New Roman"/>
+          <w:sz w:val="24"/>
+          <w:szCs w:val="24"/>
+          <w:lang w:val="en-US" w:eastAsia="fr-BE"/>
+        </w:rPr>
+      </w:pPr>
+      <w:r>
+        <w:rPr>
+          <w:rFonts w:ascii="Times New Roman" w:eastAsia="Times New Roman" w:hAnsi="Times New Roman" w:cs="Times New Roman"/>
+          <w:sz w:val="24"/>
+          <w:szCs w:val="24"/>
+          <w:lang w:val="en-US" w:eastAsia="fr-BE"/>
+        </w:rPr>
+        <w:t>six==1.16.0</w:t>
+      </w:r>
+    </w:p>
+    <w:p>
+      <w:pPr>
+        <w:spacing w:after="0" w:line="240" w:lineRule="auto"/>
+        <w:ind w:left="720"/>
+        <w:rPr>
+          <w:rFonts w:ascii="Times New Roman" w:eastAsia="Times New Roman" w:hAnsi="Times New Roman" w:cs="Times New Roman"/>
+          <w:sz w:val="24"/>
+          <w:szCs w:val="24"/>
+          <w:lang w:val="en-US" w:eastAsia="fr-BE"/>
+        </w:rPr>
+      </w:pPr>
+      <w:proofErr w:type="spellStart"/>
+      <w:r>
+        <w:rPr>
+          <w:rFonts w:ascii="Times New Roman" w:eastAsia="Times New Roman" w:hAnsi="Times New Roman" w:cs="Times New Roman"/>
+          <w:sz w:val="24"/>
+          <w:szCs w:val="24"/>
+          <w:lang w:val="en-US" w:eastAsia="fr-BE"/>
+        </w:rPr>
+        <w:t>sqlparse</w:t>
+      </w:r>
+      <w:proofErr w:type="spellEnd"/>
+      <w:r>
+        <w:rPr>
+          <w:rFonts w:ascii="Times New Roman" w:eastAsia="Times New Roman" w:hAnsi="Times New Roman" w:cs="Times New Roman"/>
+          <w:sz w:val="24"/>
+          <w:szCs w:val="24"/>
+          <w:lang w:val="en-US" w:eastAsia="fr-BE"/>
+        </w:rPr>
+        <w:t>==0.4.4</w:t>
+      </w:r>
+    </w:p>
+    <w:p>
+      <w:pPr>
+        <w:spacing w:after="0" w:line="240" w:lineRule="auto"/>
+        <w:ind w:left="720"/>
+        <w:rPr>
+          <w:rFonts w:ascii="Times New Roman" w:eastAsia="Times New Roman" w:hAnsi="Times New Roman" w:cs="Times New Roman"/>
+          <w:sz w:val="24"/>
+          <w:szCs w:val="24"/>
+          <w:lang w:val="en-US" w:eastAsia="fr-BE"/>
+        </w:rPr>
+      </w:pPr>
+      <w:r>
+        <w:rPr>
+          <w:rFonts w:ascii="Times New Roman" w:eastAsia="Times New Roman" w:hAnsi="Times New Roman" w:cs="Times New Roman"/>
+          <w:sz w:val="24"/>
+          <w:szCs w:val="24"/>
+          <w:lang w:val="en-US" w:eastAsia="fr-BE"/>
+        </w:rPr>
+        <w:t>stripe==7.9.0</w:t>
+      </w:r>
+    </w:p>
+    <w:p>
+      <w:pPr>
+        <w:spacing w:after="0" w:line="240" w:lineRule="auto"/>
+        <w:ind w:left="720"/>
+        <w:rPr>
+          <w:rFonts w:ascii="Times New Roman" w:eastAsia="Times New Roman" w:hAnsi="Times New Roman" w:cs="Times New Roman"/>
+          <w:sz w:val="24"/>
+          <w:szCs w:val="24"/>
+          <w:lang w:val="en-US" w:eastAsia="fr-BE"/>
+        </w:rPr>
+      </w:pPr>
+      <w:proofErr w:type="spellStart"/>
+      <w:r>
+        <w:rPr>
+          <w:rFonts w:ascii="Times New Roman" w:eastAsia="Times New Roman" w:hAnsi="Times New Roman" w:cs="Times New Roman"/>
+          <w:sz w:val="24"/>
+          <w:szCs w:val="24"/>
+          <w:lang w:val="en-US" w:eastAsia="fr-BE"/>
+        </w:rPr>
+        <w:t>typing_extensions</w:t>
+      </w:r>
+      <w:proofErr w:type="spellEnd"/>
+      <w:r>
+        <w:rPr>
+          <w:rFonts w:ascii="Times New Roman" w:eastAsia="Times New Roman" w:hAnsi="Times New Roman" w:cs="Times New Roman"/>
+          <w:sz w:val="24"/>
+          <w:szCs w:val="24"/>
+          <w:lang w:val="en-US" w:eastAsia="fr-BE"/>
+        </w:rPr>
+        <w:t>==4.9.0</w:t>
+      </w:r>
+    </w:p>
+    <w:p>
+      <w:pPr>
+        <w:spacing w:after="0" w:line="240" w:lineRule="auto"/>
+        <w:ind w:left="720"/>
+        <w:rPr>
+          <w:rFonts w:ascii="Times New Roman" w:eastAsia="Times New Roman" w:hAnsi="Times New Roman" w:cs="Times New Roman"/>
+          <w:sz w:val="24"/>
+          <w:szCs w:val="24"/>
+          <w:lang w:val="en-US" w:eastAsia="fr-BE"/>
+        </w:rPr>
+      </w:pPr>
+      <w:proofErr w:type="spellStart"/>
+      <w:r>
+        <w:rPr>
+          <w:rFonts w:ascii="Times New Roman" w:eastAsia="Times New Roman" w:hAnsi="Times New Roman" w:cs="Times New Roman"/>
+          <w:sz w:val="24"/>
+          <w:szCs w:val="24"/>
+          <w:lang w:val="en-US" w:eastAsia="fr-BE"/>
+        </w:rPr>
+        <w:t>tzdata</w:t>
+      </w:r>
+      <w:proofErr w:type="spellEnd"/>
+      <w:r>
+        <w:rPr>
+          <w:rFonts w:ascii="Times New Roman" w:eastAsia="Times New Roman" w:hAnsi="Times New Roman" w:cs="Times New Roman"/>
+          <w:sz w:val="24"/>
+          <w:szCs w:val="24"/>
+          <w:lang w:val="en-US" w:eastAsia="fr-BE"/>
+        </w:rPr>
+        <w:t>==2023.3</w:t>
+      </w:r>
+    </w:p>
+    <w:p>
+      <w:pPr>
+        <w:spacing w:after="0" w:line="240" w:lineRule="auto"/>
+        <w:ind w:left="720"/>
+        <w:rPr>
+          <w:rFonts w:ascii="Times New Roman" w:eastAsia="Times New Roman" w:hAnsi="Times New Roman" w:cs="Times New Roman"/>
+          <w:sz w:val="24"/>
+          <w:szCs w:val="24"/>
+          <w:lang w:val="en-US" w:eastAsia="fr-BE"/>
+        </w:rPr>
+      </w:pPr>
+      <w:proofErr w:type="spellStart"/>
+      <w:r>
+        <w:rPr>
+          <w:rFonts w:ascii="Times New Roman" w:eastAsia="Times New Roman" w:hAnsi="Times New Roman" w:cs="Times New Roman"/>
+          <w:sz w:val="24"/>
+          <w:szCs w:val="24"/>
+          <w:lang w:val="en-US" w:eastAsia="fr-BE"/>
+        </w:rPr>
+        <w:t>uritemplate</w:t>
+      </w:r>
+      <w:proofErr w:type="spellEnd"/>
+      <w:r>
+        <w:rPr>
+          <w:rFonts w:ascii="Times New Roman" w:eastAsia="Times New Roman" w:hAnsi="Times New Roman" w:cs="Times New Roman"/>
+          <w:sz w:val="24"/>
+          <w:szCs w:val="24"/>
+          <w:lang w:val="en-US" w:eastAsia="fr-BE"/>
+        </w:rPr>
+        <w:t>==4.1.1</w:t>
+      </w:r>
+    </w:p>
+    <w:p>
+      <w:pPr>
+        <w:spacing w:after="0" w:line="240" w:lineRule="auto"/>
+        <w:ind w:left="720"/>
+        <w:rPr>
+          <w:rFonts w:ascii="Times New Roman" w:eastAsia="Times New Roman" w:hAnsi="Times New Roman" w:cs="Times New Roman"/>
+          <w:sz w:val="24"/>
+          <w:szCs w:val="24"/>
+          <w:lang w:val="en-US" w:eastAsia="fr-BE"/>
+        </w:rPr>
+      </w:pPr>
+      <w:r>
+        <w:rPr>
+          <w:rFonts w:ascii="Times New Roman" w:eastAsia="Times New Roman" w:hAnsi="Times New Roman" w:cs="Times New Roman"/>
+          <w:sz w:val="24"/>
+          <w:szCs w:val="24"/>
+          <w:lang w:val="en-US" w:eastAsia="fr-BE"/>
+        </w:rPr>
+        <w:t>urllib3==1.26.18</w:t>
+      </w:r>
+    </w:p>
+    <w:p>
+      <w:pPr>
+        <w:spacing w:after="0" w:line="240" w:lineRule="auto"/>
+        <w:ind w:left="720"/>
+        <w:rPr>
+          <w:rFonts w:ascii="Times New Roman" w:eastAsia="Times New Roman" w:hAnsi="Times New Roman" w:cs="Times New Roman"/>
+          <w:sz w:val="24"/>
+          <w:szCs w:val="24"/>
+          <w:lang w:val="en-US" w:eastAsia="fr-BE"/>
+        </w:rPr>
+      </w:pPr>
+      <w:proofErr w:type="spellStart"/>
+      <w:r>
+        <w:rPr>
+          <w:rFonts w:ascii="Times New Roman" w:eastAsia="Times New Roman" w:hAnsi="Times New Roman" w:cs="Times New Roman"/>
+          <w:sz w:val="24"/>
+          <w:szCs w:val="24"/>
+          <w:lang w:val="en-US" w:eastAsia="fr-BE"/>
+        </w:rPr>
+        <w:t>moviepy</w:t>
+      </w:r>
+      <w:proofErr w:type="spellEnd"/>
+      <w:r>
+        <w:rPr>
+          <w:rFonts w:ascii="Times New Roman" w:eastAsia="Times New Roman" w:hAnsi="Times New Roman" w:cs="Times New Roman"/>
+          <w:sz w:val="24"/>
+          <w:szCs w:val="24"/>
+          <w:lang w:val="en-US" w:eastAsia="fr-BE"/>
+        </w:rPr>
+        <w:t>==1.0.3</w:t>
+      </w:r>
+    </w:p>
+    <w:p>
+      <w:pPr>
+        <w:spacing w:after="0" w:line="240" w:lineRule="auto"/>
+        <w:ind w:left="720"/>
+        <w:rPr>
+          <w:rFonts w:ascii="Times New Roman" w:eastAsia="Times New Roman" w:hAnsi="Times New Roman" w:cs="Times New Roman"/>
+          <w:sz w:val="24"/>
+          <w:szCs w:val="24"/>
+          <w:lang w:val="en-US" w:eastAsia="fr-BE"/>
+        </w:rPr>
+      </w:pPr>
+    </w:p>
+    <w:p>
+      <w:pPr>
+        <w:spacing w:after="0" w:line="240" w:lineRule="auto"/>
+        <w:ind w:left="720"/>
+        <w:rPr>
+          <w:rFonts w:ascii="Times New Roman" w:eastAsia="Times New Roman" w:hAnsi="Times New Roman" w:cs="Times New Roman"/>
+          <w:sz w:val="24"/>
+          <w:szCs w:val="24"/>
+          <w:lang w:val="en-US" w:eastAsia="fr-BE"/>
+        </w:rPr>
+      </w:pPr>
+    </w:p>
+    <w:p>
+      <w:pPr>
+        <w:spacing w:after="0" w:line="240" w:lineRule="auto"/>
+        <w:ind w:left="720"/>
+        <w:rPr>
+          <w:rFonts w:ascii="Times New Roman" w:eastAsia="Times New Roman" w:hAnsi="Times New Roman" w:cs="Times New Roman"/>
+          <w:sz w:val="24"/>
+          <w:szCs w:val="24"/>
+          <w:lang w:val="en-US" w:eastAsia="fr-BE"/>
+        </w:rPr>
+      </w:pPr>
+    </w:p>
+    <w:p>
+      <w:pPr>
+        <w:spacing w:after="0" w:line="240" w:lineRule="auto"/>
+        <w:ind w:left="720"/>
+        <w:rPr>
+          <w:rFonts w:ascii="Times New Roman" w:eastAsia="Times New Roman" w:hAnsi="Times New Roman" w:cs="Times New Roman"/>
+          <w:sz w:val="24"/>
+          <w:szCs w:val="24"/>
+          <w:lang w:val="en-US" w:eastAsia="fr-BE"/>
+        </w:rPr>
+      </w:pPr>
+      <w:proofErr w:type="spellStart"/>
+      <w:r>
+        <w:rPr>
+          <w:rFonts w:ascii="Times New Roman" w:eastAsia="Times New Roman" w:hAnsi="Times New Roman" w:cs="Times New Roman"/>
+          <w:sz w:val="24"/>
+          <w:szCs w:val="24"/>
+          <w:lang w:val="en-US" w:eastAsia="fr-BE"/>
+        </w:rPr>
+        <w:t>ensuite</w:t>
+      </w:r>
+      <w:proofErr w:type="spellEnd"/>
+      <w:r>
+        <w:rPr>
+          <w:rFonts w:ascii="Times New Roman" w:eastAsia="Times New Roman" w:hAnsi="Times New Roman" w:cs="Times New Roman"/>
+          <w:sz w:val="24"/>
+          <w:szCs w:val="24"/>
+          <w:lang w:val="en-US" w:eastAsia="fr-BE"/>
+        </w:rPr>
+        <w:t xml:space="preserve"> lancer la </w:t>
+      </w:r>
+      <w:proofErr w:type="spellStart"/>
+      <w:r>
+        <w:rPr>
+          <w:rFonts w:ascii="Times New Roman" w:eastAsia="Times New Roman" w:hAnsi="Times New Roman" w:cs="Times New Roman"/>
+          <w:sz w:val="24"/>
+          <w:szCs w:val="24"/>
+          <w:lang w:val="en-US" w:eastAsia="fr-BE"/>
+        </w:rPr>
+        <w:t>commande</w:t>
+      </w:r>
+      <w:proofErr w:type="spellEnd"/>
+      <w:r>
+        <w:rPr>
+          <w:rFonts w:ascii="Times New Roman" w:eastAsia="Times New Roman" w:hAnsi="Times New Roman" w:cs="Times New Roman"/>
+          <w:sz w:val="24"/>
+          <w:szCs w:val="24"/>
+          <w:lang w:val="en-US" w:eastAsia="fr-BE"/>
+        </w:rPr>
+        <w:t xml:space="preserve"> </w:t>
       </w:r>
     </w:p>
     <w:p>

</xml_diff>